<commit_message>
password hashing and export functionality
</commit_message>
<xml_diff>
--- a/Project Documentation.docx
+++ b/Project Documentation.docx
@@ -40,7 +40,7 @@
     </w:p>
     <w:p>
       <w:r>
-        <w:t>I had completed B. Sc Mathematics with computer Application. Currently I am working as Application Tester in Adept chips</w:t>
+        <w:t>I had completed B. Sc Mathematics with computer Application. Currently I am working as Application Tester in Adept chip</w:t>
       </w:r>
     </w:p>
     <w:p>
@@ -59,7 +59,25 @@
         <w:jc w:val="both"/>
       </w:pPr>
       <w:r>
-        <w:t>Application can have multiple admins and multiple users. All admins can create, edit, delete and view details of each show, venue and allocation. Also, admin can view high level summary via graphs. User can book multiple tickets for available future show in all available venues. User can view their past booking details and can rate the show after the show ends</w:t>
+        <w:t xml:space="preserve">Application can have multiple admins and multiple users. All admins can create, edit, delete and view details of </w:t>
+      </w:r>
+      <w:r>
+        <w:t>any</w:t>
+      </w:r>
+      <w:r>
+        <w:t xml:space="preserve"> show, venue and allocation. Also, admin can view high level summary via </w:t>
+      </w:r>
+      <w:r>
+        <w:t>bar chart</w:t>
+      </w:r>
+      <w:r>
+        <w:t>. User</w:t>
+      </w:r>
+      <w:r>
+        <w:t>s</w:t>
+      </w:r>
+      <w:r>
+        <w:t xml:space="preserve"> can book multiple tickets for available future show in all available venues. User can view their past booking details and can rate the show after the show ends</w:t>
       </w:r>
     </w:p>
     <w:p>
@@ -180,6 +198,20 @@
     </w:p>
     <w:p>
       <w:pPr>
+        <w:ind w:left="0" w:firstLine="360"/>
+      </w:pPr>
+      <w:r>
+        <w:t>Pandas</w:t>
+      </w:r>
+      <w:r>
+        <w:sym w:font="Wingdings" w:char="F0E0"/>
+      </w:r>
+      <w:r>
+        <w:t xml:space="preserve"> create data frame and convert into CSV file</w:t>
+      </w:r>
+    </w:p>
+    <w:p>
+      <w:pPr>
         <w:pStyle w:val="Heading3"/>
       </w:pPr>
       <w:bookmarkStart w:id="3" w:name="_pn5nnycfu5mq" w:colFirst="0" w:colLast="0"/>
@@ -193,9 +225,9 @@
       <w:bookmarkEnd w:id="4"/>
       <w:r>
         <w:drawing>
-          <wp:inline distT="0" distB="0" distL="0" distR="0" wp14:anchorId="0ABECD25" wp14:editId="213D5A37">
-            <wp:extent cx="5733415" cy="3343275"/>
-            <wp:effectExtent l="0" t="0" r="635" b="9525"/>
+          <wp:inline distT="0" distB="0" distL="0" distR="0" wp14:anchorId="5BDCF4A3" wp14:editId="2814CBC7">
+            <wp:extent cx="5733415" cy="3088640"/>
+            <wp:effectExtent l="0" t="0" r="635" b="0"/>
             <wp:docPr id="1" name="Picture 1"/>
             <wp:cNvGraphicFramePr>
               <a:graphicFrameLocks xmlns:a="http://schemas.openxmlformats.org/drawingml/2006/main" noChangeAspect="1"/>
@@ -216,7 +248,7 @@
                   <pic:spPr>
                     <a:xfrm>
                       <a:off x="0" y="0"/>
-                      <a:ext cx="5733415" cy="3343275"/>
+                      <a:ext cx="5733415" cy="3088640"/>
                     </a:xfrm>
                     <a:prstGeom prst="rect">
                       <a:avLst/>
@@ -911,7 +943,13 @@
       </w:r>
       <w:r>
         <w:tab/>
-        <w:t># user html file</w:t>
+        <w:t xml:space="preserve"># </w:t>
+      </w:r>
+      <w:r>
+        <w:t>login</w:t>
+      </w:r>
+      <w:r>
+        <w:t xml:space="preserve"> html file</w:t>
       </w:r>
     </w:p>
     <w:p>
@@ -1253,12 +1291,6 @@
         </w:tabs>
         <w:spacing w:line="240" w:lineRule="auto"/>
         <w:ind w:left="0" w:firstLine="0"/>
-        <w:rPr>
-          <w:rFonts w:ascii="Consolas" w:eastAsia="Times New Roman" w:hAnsi="Consolas" w:cs="Courier New"/>
-          <w:color w:val="24292F"/>
-          <w:bdr w:val="none" w:sz="0" w:space="0" w:color="auto" w:frame="1"/>
-          <w:lang w:val="en-IN"/>
-        </w:rPr>
       </w:pPr>
       <w:r>
         <w:rPr>
@@ -1279,20 +1311,20 @@
         <w:t xml:space="preserve">├── </w:t>
       </w:r>
       <w:r>
-        <w:t>README.md</w:t>
-      </w:r>
-      <w:r>
-        <w:tab/>
-      </w:r>
-      <w:r>
-        <w:tab/>
-      </w:r>
-      <w:r>
-        <w:tab/>
-      </w:r>
-      <w:r>
-        <w:tab/>
-        <w:t># few applications rule</w:t>
+        <w:t>Project Documentation</w:t>
+      </w:r>
+      <w:r>
+        <w:tab/>
+      </w:r>
+      <w:r>
+        <w:tab/>
+      </w:r>
+      <w:r>
+        <w:tab/>
+        <w:t xml:space="preserve"># </w:t>
+      </w:r>
+      <w:r>
+        <w:t>this file</w:t>
       </w:r>
     </w:p>
     <w:p>
@@ -1320,6 +1352,70 @@
         <w:rPr>
           <w:rFonts w:ascii="Consolas" w:eastAsia="Times New Roman" w:hAnsi="Consolas" w:cs="Courier New"/>
           <w:color w:val="24292F"/>
+          <w:bdr w:val="none" w:sz="0" w:space="0" w:color="auto" w:frame="1"/>
+          <w:lang w:val="en-IN"/>
+        </w:rPr>
+      </w:pPr>
+      <w:r>
+        <w:rPr>
+          <w:rFonts w:ascii="Consolas" w:eastAsia="Times New Roman" w:hAnsi="Consolas" w:cs="Courier New"/>
+          <w:color w:val="24292F"/>
+          <w:bdr w:val="none" w:sz="0" w:space="0" w:color="auto" w:frame="1"/>
+          <w:lang w:val="en-IN"/>
+        </w:rPr>
+        <w:tab/>
+      </w:r>
+      <w:r>
+        <w:rPr>
+          <w:rFonts w:ascii="Consolas" w:eastAsia="Times New Roman" w:hAnsi="Consolas" w:cs="Courier New"/>
+          <w:color w:val="24292F"/>
+          <w:bdr w:val="none" w:sz="0" w:space="0" w:color="auto" w:frame="1"/>
+          <w:lang w:val="en-IN"/>
+        </w:rPr>
+        <w:t xml:space="preserve">├── </w:t>
+      </w:r>
+      <w:r>
+        <w:t>README.md</w:t>
+      </w:r>
+      <w:r>
+        <w:tab/>
+      </w:r>
+      <w:r>
+        <w:tab/>
+      </w:r>
+      <w:r>
+        <w:tab/>
+      </w:r>
+      <w:r>
+        <w:tab/>
+        <w:t># few applications rule</w:t>
+      </w:r>
+    </w:p>
+    <w:p>
+      <w:pPr>
+        <w:tabs>
+          <w:tab w:val="left" w:pos="916"/>
+          <w:tab w:val="left" w:pos="1832"/>
+          <w:tab w:val="left" w:pos="2748"/>
+          <w:tab w:val="left" w:pos="3664"/>
+          <w:tab w:val="left" w:pos="4580"/>
+          <w:tab w:val="left" w:pos="5496"/>
+          <w:tab w:val="left" w:pos="6412"/>
+          <w:tab w:val="left" w:pos="7328"/>
+          <w:tab w:val="left" w:pos="8244"/>
+          <w:tab w:val="left" w:pos="9160"/>
+          <w:tab w:val="left" w:pos="10076"/>
+          <w:tab w:val="left" w:pos="10992"/>
+          <w:tab w:val="left" w:pos="11908"/>
+          <w:tab w:val="left" w:pos="12824"/>
+          <w:tab w:val="left" w:pos="13740"/>
+          <w:tab w:val="left" w:pos="14656"/>
+        </w:tabs>
+        <w:spacing w:line="240" w:lineRule="auto"/>
+        <w:ind w:left="0" w:firstLine="0"/>
+        <w:rPr>
+          <w:rFonts w:ascii="Consolas" w:eastAsia="Times New Roman" w:hAnsi="Consolas" w:cs="Courier New"/>
+          <w:color w:val="24292F"/>
           <w:lang w:val="en-IN"/>
         </w:rPr>
       </w:pPr>
@@ -1352,7 +1448,13 @@
       </w:r>
       <w:r>
         <w:tab/>
-        <w:t># required packages</w:t>
+        <w:t xml:space="preserve"># </w:t>
+      </w:r>
+      <w:r>
+        <w:t>installed</w:t>
+      </w:r>
+      <w:r>
+        <w:t xml:space="preserve"> packages</w:t>
       </w:r>
     </w:p>
     <w:p/>
@@ -1496,19 +1598,7 @@
           <w:lang w:val="en-GB" w:eastAsia="en-IN"/>
           <w14:ligatures w14:val="none"/>
         </w:rPr>
-        <w:t xml:space="preserve">delete </w:t>
-      </w:r>
-      <w:r>
-        <w:rPr>
-          <w:rFonts w:ascii="Open Sans" w:eastAsia="Open Sans" w:hAnsi="Open Sans" w:cs="Open Sans"/>
-          <w:color w:val="444444"/>
-          <w:kern w:val="0"/>
-          <w:sz w:val="20"/>
-          <w:szCs w:val="20"/>
-          <w:lang w:val="en-GB" w:eastAsia="en-IN"/>
-          <w14:ligatures w14:val="none"/>
-        </w:rPr>
-        <w:t>show by Admin</w:t>
+        <w:t>delete show by Admin</w:t>
       </w:r>
     </w:p>
     <w:p>
@@ -1562,19 +1652,7 @@
           <w:lang w:val="en-GB" w:eastAsia="en-IN"/>
           <w14:ligatures w14:val="none"/>
         </w:rPr>
-        <w:t xml:space="preserve"> delete </w:t>
-      </w:r>
-      <w:r>
-        <w:rPr>
-          <w:rFonts w:ascii="Open Sans" w:eastAsia="Open Sans" w:hAnsi="Open Sans" w:cs="Open Sans"/>
-          <w:color w:val="444444"/>
-          <w:kern w:val="0"/>
-          <w:sz w:val="20"/>
-          <w:szCs w:val="20"/>
-          <w:lang w:val="en-GB" w:eastAsia="en-IN"/>
-          <w14:ligatures w14:val="none"/>
-        </w:rPr>
-        <w:t>allocation by Admin</w:t>
+        <w:t xml:space="preserve"> delete allocation by Admin</w:t>
       </w:r>
     </w:p>
     <w:p>
@@ -1604,7 +1682,6 @@
           <w:lang w:val="en-GB" w:eastAsia="en-IN"/>
           <w14:ligatures w14:val="none"/>
         </w:rPr>
-        <w:lastRenderedPageBreak/>
         <w:t>Booking multiple tickets per show by user</w:t>
       </w:r>
     </w:p>
@@ -1761,31 +1838,7 @@
           <w:lang w:val="en-GB" w:eastAsia="en-IN"/>
           <w14:ligatures w14:val="none"/>
         </w:rPr>
-        <w:t xml:space="preserve">(show name, venue name, tags, rating, </w:t>
-      </w:r>
-      <w:r>
-        <w:rPr>
-          <w:rFonts w:ascii="Open Sans" w:eastAsia="Open Sans" w:hAnsi="Open Sans" w:cs="Open Sans"/>
-          <w:color w:val="444444"/>
-          <w:kern w:val="0"/>
-          <w:sz w:val="20"/>
-          <w:szCs w:val="20"/>
-          <w:lang w:val="en-GB" w:eastAsia="en-IN"/>
-          <w14:ligatures w14:val="none"/>
-        </w:rPr>
-        <w:t>date</w:t>
-      </w:r>
-      <w:r>
-        <w:rPr>
-          <w:rFonts w:ascii="Open Sans" w:eastAsia="Open Sans" w:hAnsi="Open Sans" w:cs="Open Sans"/>
-          <w:color w:val="444444"/>
-          <w:kern w:val="0"/>
-          <w:sz w:val="20"/>
-          <w:szCs w:val="20"/>
-          <w:lang w:val="en-GB" w:eastAsia="en-IN"/>
-          <w14:ligatures w14:val="none"/>
-        </w:rPr>
-        <w:t>)</w:t>
+        <w:t>(show name, venue name, tags, rating, date)</w:t>
       </w:r>
     </w:p>
     <w:p>
@@ -1895,10 +1948,7 @@
         <w:pStyle w:val="Heading4"/>
       </w:pPr>
       <w:r>
-        <w:t>Additional</w:t>
-      </w:r>
-      <w:r>
-        <w:t xml:space="preserve"> Features</w:t>
+        <w:t>Additional Features</w:t>
       </w:r>
     </w:p>
     <w:p>
@@ -2090,7 +2140,67 @@
           <w:lang w:val="en-GB" w:eastAsia="en-IN"/>
           <w14:ligatures w14:val="none"/>
         </w:rPr>
-        <w:t>Block delete Venue/show in case allocation</w:t>
+        <w:t>Block delet</w:t>
+      </w:r>
+      <w:r>
+        <w:rPr>
+          <w:rFonts w:ascii="Open Sans" w:eastAsia="Open Sans" w:hAnsi="Open Sans" w:cs="Open Sans"/>
+          <w:color w:val="444444"/>
+          <w:kern w:val="0"/>
+          <w:sz w:val="20"/>
+          <w:szCs w:val="20"/>
+          <w:lang w:val="en-GB" w:eastAsia="en-IN"/>
+          <w14:ligatures w14:val="none"/>
+        </w:rPr>
+        <w:t>ing</w:t>
+      </w:r>
+      <w:r>
+        <w:rPr>
+          <w:rFonts w:ascii="Open Sans" w:eastAsia="Open Sans" w:hAnsi="Open Sans" w:cs="Open Sans"/>
+          <w:color w:val="444444"/>
+          <w:kern w:val="0"/>
+          <w:sz w:val="20"/>
+          <w:szCs w:val="20"/>
+          <w:lang w:val="en-GB" w:eastAsia="en-IN"/>
+          <w14:ligatures w14:val="none"/>
+        </w:rPr>
+        <w:t xml:space="preserve"> Venue/show in case </w:t>
+      </w:r>
+      <w:r>
+        <w:rPr>
+          <w:rFonts w:ascii="Open Sans" w:eastAsia="Open Sans" w:hAnsi="Open Sans" w:cs="Open Sans"/>
+          <w:color w:val="444444"/>
+          <w:kern w:val="0"/>
+          <w:sz w:val="20"/>
+          <w:szCs w:val="20"/>
+          <w:lang w:val="en-GB" w:eastAsia="en-IN"/>
+          <w14:ligatures w14:val="none"/>
+        </w:rPr>
+        <w:t xml:space="preserve">there is </w:t>
+      </w:r>
+      <w:r>
+        <w:rPr>
+          <w:rFonts w:ascii="Open Sans" w:eastAsia="Open Sans" w:hAnsi="Open Sans" w:cs="Open Sans"/>
+          <w:color w:val="444444"/>
+          <w:kern w:val="0"/>
+          <w:sz w:val="20"/>
+          <w:szCs w:val="20"/>
+          <w:lang w:val="en-GB" w:eastAsia="en-IN"/>
+          <w14:ligatures w14:val="none"/>
+        </w:rPr>
+        <w:t>allocation</w:t>
+      </w:r>
+      <w:r>
+        <w:rPr>
+          <w:rFonts w:ascii="Open Sans" w:eastAsia="Open Sans" w:hAnsi="Open Sans" w:cs="Open Sans"/>
+          <w:color w:val="444444"/>
+          <w:kern w:val="0"/>
+          <w:sz w:val="20"/>
+          <w:szCs w:val="20"/>
+          <w:lang w:val="en-GB" w:eastAsia="en-IN"/>
+          <w14:ligatures w14:val="none"/>
+        </w:rPr>
+        <w:t xml:space="preserve"> associated with it</w:t>
       </w:r>
     </w:p>
     <w:p>
@@ -2120,31 +2230,7 @@
           <w:lang w:val="en-GB" w:eastAsia="en-IN"/>
           <w14:ligatures w14:val="none"/>
         </w:rPr>
-        <w:t xml:space="preserve">Used </w:t>
-      </w:r>
-      <w:r>
-        <w:rPr>
-          <w:rFonts w:ascii="Open Sans" w:eastAsia="Open Sans" w:hAnsi="Open Sans" w:cs="Open Sans"/>
-          <w:color w:val="444444"/>
-          <w:kern w:val="0"/>
-          <w:sz w:val="20"/>
-          <w:szCs w:val="20"/>
-          <w:lang w:val="en-GB" w:eastAsia="en-IN"/>
-          <w14:ligatures w14:val="none"/>
-        </w:rPr>
-        <w:t>b</w:t>
-      </w:r>
-      <w:r>
-        <w:rPr>
-          <w:rFonts w:ascii="Open Sans" w:eastAsia="Open Sans" w:hAnsi="Open Sans" w:cs="Open Sans"/>
-          <w:color w:val="444444"/>
-          <w:kern w:val="0"/>
-          <w:sz w:val="20"/>
-          <w:szCs w:val="20"/>
-          <w:lang w:val="en-GB" w:eastAsia="en-IN"/>
-          <w14:ligatures w14:val="none"/>
-        </w:rPr>
-        <w:t>it of JS and bit of Regex</w:t>
+        <w:t xml:space="preserve">Hashing password </w:t>
       </w:r>
     </w:p>
     <w:p>
@@ -2174,7 +2260,7 @@
           <w:lang w:val="en-GB" w:eastAsia="en-IN"/>
           <w14:ligatures w14:val="none"/>
         </w:rPr>
-        <w:t>Flask login for user/normal login for admin</w:t>
+        <w:t>Download shows and venue in CSV format</w:t>
       </w:r>
     </w:p>
     <w:p>
@@ -2204,103 +2290,7 @@
           <w:lang w:val="en-GB" w:eastAsia="en-IN"/>
           <w14:ligatures w14:val="none"/>
         </w:rPr>
-        <w:t xml:space="preserve">Edit Capacity in venue </w:t>
-      </w:r>
-      <w:r>
-        <w:rPr>
-          <w:rFonts w:ascii="Open Sans" w:eastAsia="Open Sans" w:hAnsi="Open Sans" w:cs="Open Sans"/>
-          <w:color w:val="444444"/>
-          <w:kern w:val="0"/>
-          <w:sz w:val="20"/>
-          <w:szCs w:val="20"/>
-          <w:lang w:val="en-GB" w:eastAsia="en-IN"/>
-          <w14:ligatures w14:val="none"/>
-        </w:rPr>
-        <w:t xml:space="preserve">which </w:t>
-      </w:r>
-      <w:r>
-        <w:rPr>
-          <w:rFonts w:ascii="Open Sans" w:eastAsia="Open Sans" w:hAnsi="Open Sans" w:cs="Open Sans"/>
-          <w:color w:val="444444"/>
-          <w:kern w:val="0"/>
-          <w:sz w:val="20"/>
-          <w:szCs w:val="20"/>
-          <w:lang w:val="en-GB" w:eastAsia="en-IN"/>
-          <w14:ligatures w14:val="none"/>
-        </w:rPr>
-        <w:t>should be at</w:t>
-      </w:r>
-      <w:r>
-        <w:rPr>
-          <w:rFonts w:ascii="Open Sans" w:eastAsia="Open Sans" w:hAnsi="Open Sans" w:cs="Open Sans"/>
-          <w:color w:val="444444"/>
-          <w:kern w:val="0"/>
-          <w:sz w:val="20"/>
-          <w:szCs w:val="20"/>
-          <w:lang w:val="en-GB" w:eastAsia="en-IN"/>
-          <w14:ligatures w14:val="none"/>
-        </w:rPr>
-        <w:t xml:space="preserve"> </w:t>
-      </w:r>
-      <w:r>
-        <w:rPr>
-          <w:rFonts w:ascii="Open Sans" w:eastAsia="Open Sans" w:hAnsi="Open Sans" w:cs="Open Sans"/>
-          <w:color w:val="444444"/>
-          <w:kern w:val="0"/>
-          <w:sz w:val="20"/>
-          <w:szCs w:val="20"/>
-          <w:lang w:val="en-GB" w:eastAsia="en-IN"/>
-          <w14:ligatures w14:val="none"/>
-        </w:rPr>
-        <w:t xml:space="preserve">least </w:t>
-      </w:r>
-      <w:r>
-        <w:rPr>
-          <w:rFonts w:ascii="Open Sans" w:eastAsia="Open Sans" w:hAnsi="Open Sans" w:cs="Open Sans"/>
-          <w:color w:val="444444"/>
-          <w:kern w:val="0"/>
-          <w:sz w:val="20"/>
-          <w:szCs w:val="20"/>
-          <w:lang w:val="en-GB" w:eastAsia="en-IN"/>
-          <w14:ligatures w14:val="none"/>
-        </w:rPr>
-        <w:t xml:space="preserve">equal </w:t>
-      </w:r>
-      <w:r>
-        <w:rPr>
-          <w:rFonts w:ascii="Open Sans" w:eastAsia="Open Sans" w:hAnsi="Open Sans" w:cs="Open Sans"/>
-          <w:color w:val="444444"/>
-          <w:kern w:val="0"/>
-          <w:sz w:val="20"/>
-          <w:szCs w:val="20"/>
-          <w:lang w:val="en-GB" w:eastAsia="en-IN"/>
-          <w14:ligatures w14:val="none"/>
-        </w:rPr>
-        <w:t>most booking of</w:t>
-      </w:r>
-      <w:r>
-        <w:rPr>
-          <w:rFonts w:ascii="Open Sans" w:eastAsia="Open Sans" w:hAnsi="Open Sans" w:cs="Open Sans"/>
-          <w:color w:val="444444"/>
-          <w:kern w:val="0"/>
-          <w:sz w:val="20"/>
-          <w:szCs w:val="20"/>
-          <w:lang w:val="en-GB" w:eastAsia="en-IN"/>
-          <w14:ligatures w14:val="none"/>
-        </w:rPr>
-        <w:t xml:space="preserve"> future</w:t>
-      </w:r>
-      <w:r>
-        <w:rPr>
-          <w:rFonts w:ascii="Open Sans" w:eastAsia="Open Sans" w:hAnsi="Open Sans" w:cs="Open Sans"/>
-          <w:color w:val="444444"/>
-          <w:kern w:val="0"/>
-          <w:sz w:val="20"/>
-          <w:szCs w:val="20"/>
-          <w:lang w:val="en-GB" w:eastAsia="en-IN"/>
-          <w14:ligatures w14:val="none"/>
-        </w:rPr>
-        <w:t xml:space="preserve"> show</w:t>
+        <w:t>Flask login for user/normal login for admin</w:t>
       </w:r>
     </w:p>
     <w:p>
@@ -2310,6 +2300,132 @@
           <w:ilvl w:val="1"/>
           <w:numId w:val="2"/>
         </w:numPr>
+        <w:rPr>
+          <w:rFonts w:ascii="Open Sans" w:eastAsia="Open Sans" w:hAnsi="Open Sans" w:cs="Open Sans"/>
+          <w:color w:val="444444"/>
+          <w:kern w:val="0"/>
+          <w:sz w:val="20"/>
+          <w:szCs w:val="20"/>
+          <w:lang w:val="en-GB" w:eastAsia="en-IN"/>
+          <w14:ligatures w14:val="none"/>
+        </w:rPr>
+      </w:pPr>
+      <w:r>
+        <w:rPr>
+          <w:rFonts w:ascii="Open Sans" w:eastAsia="Open Sans" w:hAnsi="Open Sans" w:cs="Open Sans"/>
+          <w:color w:val="444444"/>
+          <w:kern w:val="0"/>
+          <w:sz w:val="20"/>
+          <w:szCs w:val="20"/>
+          <w:lang w:val="en-GB" w:eastAsia="en-IN"/>
+          <w14:ligatures w14:val="none"/>
+        </w:rPr>
+        <w:t xml:space="preserve">Edit Capacity in venue </w:t>
+      </w:r>
+      <w:r>
+        <w:rPr>
+          <w:rFonts w:ascii="Open Sans" w:eastAsia="Open Sans" w:hAnsi="Open Sans" w:cs="Open Sans"/>
+          <w:color w:val="444444"/>
+          <w:kern w:val="0"/>
+          <w:sz w:val="20"/>
+          <w:szCs w:val="20"/>
+          <w:lang w:val="en-GB" w:eastAsia="en-IN"/>
+          <w14:ligatures w14:val="none"/>
+        </w:rPr>
+        <w:t xml:space="preserve">which </w:t>
+      </w:r>
+      <w:r>
+        <w:rPr>
+          <w:rFonts w:ascii="Open Sans" w:eastAsia="Open Sans" w:hAnsi="Open Sans" w:cs="Open Sans"/>
+          <w:color w:val="444444"/>
+          <w:kern w:val="0"/>
+          <w:sz w:val="20"/>
+          <w:szCs w:val="20"/>
+          <w:lang w:val="en-GB" w:eastAsia="en-IN"/>
+          <w14:ligatures w14:val="none"/>
+        </w:rPr>
+        <w:t>should be at</w:t>
+      </w:r>
+      <w:r>
+        <w:rPr>
+          <w:rFonts w:ascii="Open Sans" w:eastAsia="Open Sans" w:hAnsi="Open Sans" w:cs="Open Sans"/>
+          <w:color w:val="444444"/>
+          <w:kern w:val="0"/>
+          <w:sz w:val="20"/>
+          <w:szCs w:val="20"/>
+          <w:lang w:val="en-GB" w:eastAsia="en-IN"/>
+          <w14:ligatures w14:val="none"/>
+        </w:rPr>
+        <w:t xml:space="preserve"> </w:t>
+      </w:r>
+      <w:r>
+        <w:rPr>
+          <w:rFonts w:ascii="Open Sans" w:eastAsia="Open Sans" w:hAnsi="Open Sans" w:cs="Open Sans"/>
+          <w:color w:val="444444"/>
+          <w:kern w:val="0"/>
+          <w:sz w:val="20"/>
+          <w:szCs w:val="20"/>
+          <w:lang w:val="en-GB" w:eastAsia="en-IN"/>
+          <w14:ligatures w14:val="none"/>
+        </w:rPr>
+        <w:t xml:space="preserve">least </w:t>
+      </w:r>
+      <w:r>
+        <w:rPr>
+          <w:rFonts w:ascii="Open Sans" w:eastAsia="Open Sans" w:hAnsi="Open Sans" w:cs="Open Sans"/>
+          <w:color w:val="444444"/>
+          <w:kern w:val="0"/>
+          <w:sz w:val="20"/>
+          <w:szCs w:val="20"/>
+          <w:lang w:val="en-GB" w:eastAsia="en-IN"/>
+          <w14:ligatures w14:val="none"/>
+        </w:rPr>
+        <w:t xml:space="preserve">equal </w:t>
+      </w:r>
+      <w:r>
+        <w:rPr>
+          <w:rFonts w:ascii="Open Sans" w:eastAsia="Open Sans" w:hAnsi="Open Sans" w:cs="Open Sans"/>
+          <w:color w:val="444444"/>
+          <w:kern w:val="0"/>
+          <w:sz w:val="20"/>
+          <w:szCs w:val="20"/>
+          <w:lang w:val="en-GB" w:eastAsia="en-IN"/>
+          <w14:ligatures w14:val="none"/>
+        </w:rPr>
+        <w:t>most booking of</w:t>
+      </w:r>
+      <w:r>
+        <w:rPr>
+          <w:rFonts w:ascii="Open Sans" w:eastAsia="Open Sans" w:hAnsi="Open Sans" w:cs="Open Sans"/>
+          <w:color w:val="444444"/>
+          <w:kern w:val="0"/>
+          <w:sz w:val="20"/>
+          <w:szCs w:val="20"/>
+          <w:lang w:val="en-GB" w:eastAsia="en-IN"/>
+          <w14:ligatures w14:val="none"/>
+        </w:rPr>
+        <w:t xml:space="preserve"> future</w:t>
+      </w:r>
+      <w:r>
+        <w:rPr>
+          <w:rFonts w:ascii="Open Sans" w:eastAsia="Open Sans" w:hAnsi="Open Sans" w:cs="Open Sans"/>
+          <w:color w:val="444444"/>
+          <w:kern w:val="0"/>
+          <w:sz w:val="20"/>
+          <w:szCs w:val="20"/>
+          <w:lang w:val="en-GB" w:eastAsia="en-IN"/>
+          <w14:ligatures w14:val="none"/>
+        </w:rPr>
+        <w:t xml:space="preserve"> show</w:t>
+      </w:r>
+    </w:p>
+    <w:p>
+      <w:pPr>
+        <w:pStyle w:val="NoSpacing"/>
+        <w:numPr>
+          <w:ilvl w:val="1"/>
+          <w:numId w:val="2"/>
+        </w:numPr>
       </w:pPr>
       <w:r>
         <w:rPr>
@@ -2331,6 +2447,7 @@
         <w:pStyle w:val="Heading3"/>
       </w:pPr>
       <w:r>
+        <w:lastRenderedPageBreak/>
         <w:t>Video</w:t>
       </w:r>
     </w:p>

</xml_diff>